<commit_message>
Tried to get the button to change colors, but it wont
</commit_message>
<xml_diff>
--- a/Final-Writeup.docx
+++ b/Final-Writeup.docx
@@ -156,7 +156,19 @@
         <w:rPr>
           <w:szCs w:val="24"/>
         </w:rPr>
-        <w:t>Our project is to create a .</w:t>
+        <w:t xml:space="preserve">Our project is to create a </w:t>
+      </w:r>
+      <w:r>
+        <w:rPr>
+          <w:szCs w:val="24"/>
+        </w:rPr>
+        <w:t>temperature regulating hotplate that keeps your drink at a certain temperature that you set</w:t>
+      </w:r>
+      <w:r>
+        <w:rPr>
+          <w:szCs w:val="24"/>
+        </w:rPr>
+        <w:t>.</w:t>
       </w:r>
     </w:p>
     <w:p>
@@ -213,13 +225,7 @@
         <w:rPr>
           <w:szCs w:val="24"/>
         </w:rPr>
-        <w:t xml:space="preserve">  Make sure to </w:t>
-      </w:r>
-      <w:r>
-        <w:rPr>
-          <w:szCs w:val="24"/>
-        </w:rPr>
-        <w:t>discuss if/how the project has broader societal impact.  For example, will it make life easier for people in general?  Does it simplify tasks for the visually impaired?  Think big and broad.</w:t>
+        <w:t xml:space="preserve">  Make sure to discuss if/how the project has broader societal impact.  For example, will it make life easier for people in general?  Does it simplify tasks for the visually impaired?  Think big and broad.</w:t>
       </w:r>
     </w:p>
     <w:p>
@@ -286,13 +292,34 @@
         <w:rPr>
           <w:szCs w:val="24"/>
         </w:rPr>
-        <w:t xml:space="preserve"> repository is located at</w:t>
-      </w:r>
-      <w:r>
-        <w:rPr>
-          <w:szCs w:val="24"/>
-        </w:rPr>
-        <w:t>: &lt;insert URL here&gt;.  Feel free to provide other interesting details about the project's repository (e.g., How many branches are there?  How many revisions were made?).</w:t>
+        <w:t xml:space="preserve"> repository is located at: </w:t>
+      </w:r>
+      <w:r>
+        <w:rPr>
+          <w:szCs w:val="24"/>
+        </w:rPr>
+        <w:t>https://github.com/Xenipulator/CSC132_Group3_Project.git</w:t>
+      </w:r>
+      <w:r>
+        <w:rPr>
+          <w:szCs w:val="24"/>
+        </w:rPr>
+        <w:t xml:space="preserve">.  </w:t>
+      </w:r>
+    </w:p>
+    <w:p>
+      <w:pPr>
+        <w:pStyle w:val="Textbody"/>
+        <w:spacing w:after="0"/>
+        <w:rPr>
+          <w:szCs w:val="24"/>
+        </w:rPr>
+      </w:pPr>
+      <w:r>
+        <w:rPr>
+          <w:szCs w:val="24"/>
+        </w:rPr>
+        <w:t>There have been 35 commits and it has one branch</w:t>
       </w:r>
     </w:p>
     <w:p>
@@ -335,13 +362,7 @@
         <w:rPr>
           <w:szCs w:val="24"/>
         </w:rPr>
-        <w:t xml:space="preserve">Itemize the required </w:t>
-      </w:r>
-      <w:r>
-        <w:rPr>
-          <w:szCs w:val="24"/>
-        </w:rPr>
-        <w:t xml:space="preserve">physical/electronic/hardware components (e.g., Raspberry Pi B v3, HC-SR04 ultrasonic ranging module, 5mm red diffused LEDs, </w:t>
+        <w:t xml:space="preserve">Itemize the required physical/electronic/hardware components (e.g., Raspberry Pi B v3, HC-SR04 ultrasonic ranging module, 5mm red diffused LEDs, </w:t>
       </w:r>
       <w:proofErr w:type="spellStart"/>
       <w:r>
@@ -371,6 +392,15 @@
         </w:rPr>
         <w:t>), and any other components that are relevant to your project.</w:t>
       </w:r>
+    </w:p>
+    <w:p>
+      <w:pPr>
+        <w:pStyle w:val="Textbody"/>
+        <w:spacing w:after="0"/>
+        <w:rPr>
+          <w:szCs w:val="24"/>
+        </w:rPr>
+      </w:pPr>
     </w:p>
     <w:p>
       <w:pPr>
@@ -412,13 +442,7 @@
         <w:rPr>
           <w:szCs w:val="24"/>
         </w:rPr>
-        <w:t xml:space="preserve">How </w:t>
-      </w:r>
-      <w:r>
-        <w:rPr>
-          <w:szCs w:val="24"/>
-        </w:rPr>
-        <w:t xml:space="preserve">did you incorporate GPIO, an external circuit, and any other external components?  How did you integrate an intuitive GUI that will be rendered on the LCD </w:t>
+        <w:t xml:space="preserve">How did you incorporate GPIO, an external circuit, and any other external components?  How did you integrate an intuitive GUI that will be rendered on the LCD </w:t>
       </w:r>
       <w:proofErr w:type="gramStart"/>
       <w:r>
@@ -475,13 +499,7 @@
         <w:rPr>
           <w:szCs w:val="24"/>
         </w:rPr>
-        <w:t>Insert your project's final Gantt char</w:t>
-      </w:r>
-      <w:r>
-        <w:rPr>
-          <w:szCs w:val="24"/>
-        </w:rPr>
-        <w:t xml:space="preserve">t here.  Make sure to modify the spreadsheet provided.  An easy way to insert the spreadsheet is to highlight the relevant cells in the spreadsheet, copy it to the clipboard via </w:t>
+        <w:t xml:space="preserve">Insert your project's final Gantt chart here.  Make sure to modify the spreadsheet provided.  An easy way to insert the spreadsheet is to highlight the relevant cells in the spreadsheet, copy it to the clipboard via </w:t>
       </w:r>
       <w:proofErr w:type="spellStart"/>
       <w:r>
@@ -541,10 +559,7 @@
         <w:spacing w:after="0"/>
       </w:pPr>
       <w:r>
-        <w:t>If you were to continue working on this project, what would you do?  Where could you go from here to make it better?  What could be done to make it have</w:t>
-      </w:r>
-      <w:r>
-        <w:t xml:space="preserve"> increased broader impact?</w:t>
+        <w:t>If you were to continue working on this project, what would you do?  Where could you go from here to make it better?  What could be done to make it have increased broader impact?</w:t>
       </w:r>
     </w:p>
     <w:p>
@@ -586,10 +601,7 @@
         <w:t xml:space="preserve">with </w:t>
       </w:r>
       <w:r>
-        <w:t>Cyber curriculum?  How was the experience beneficial to problem solving in general?  What did you learn th</w:t>
-      </w:r>
-      <w:r>
-        <w:t>at will benefit you in future courses in the curriculum?</w:t>
+        <w:t>Cyber curriculum?  How was the experience beneficial to problem solving in general?  What did you learn that will benefit you in future courses in the curriculum?</w:t>
       </w:r>
     </w:p>
     <w:p>

</xml_diff>